<commit_message>
add first conversation with AI
</commit_message>
<xml_diff>
--- a/Rapport_ProjetDataScience_Groupe1.docx
+++ b/Rapport_ProjetDataScience_Groupe1.docx
@@ -211,23 +211,7 @@
           <w:szCs w:val="24"/>
           <w:lang w:val="fr-FR"/>
         </w:rPr>
-        <w:t xml:space="preserve">Nous espérons pouvoir créer le modèle de prédictions </w:t>
-      </w:r>
-      <w:r>
-        <w:rPr>
-          <w:sz w:val="24"/>
-          <w:szCs w:val="24"/>
-          <w:lang w:val="fr-FR"/>
-        </w:rPr>
-        <w:t xml:space="preserve">le plus optimal possible </w:t>
-      </w:r>
-      <w:r>
-        <w:rPr>
-          <w:sz w:val="24"/>
-          <w:szCs w:val="24"/>
-          <w:lang w:val="fr-FR"/>
-        </w:rPr>
-        <w:t>avec une précision maximale grâce à l’aide des IA.</w:t>
+        <w:t>Nous espérons pouvoir créer le modèle de prédictions le plus optimal possible avec une précision maximale grâce à l’aide des IA.</w:t>
       </w:r>
     </w:p>
     <w:p>
@@ -442,21 +426,7 @@
           <w:u w:val="single"/>
           <w14:ligatures w14:val="none"/>
         </w:rPr>
-        <w:t>Annexe :</w:t>
-      </w:r>
-      <w:r>
-        <w:rPr>
-          <w:rFonts w:ascii="Calibri" w:eastAsia="MS Gothic" w:hAnsi="Calibri" w:cs="Times New Roman"/>
-          <w:b/>
-          <w:bCs/>
-          <w:color w:val="4F81BD"/>
-          <w:kern w:val="0"/>
-          <w:sz w:val="26"/>
-          <w:szCs w:val="26"/>
-          <w:u w:val="single"/>
-          <w14:ligatures w14:val="none"/>
-        </w:rPr>
-        <w:t xml:space="preserve"> Journal des Interactions avec l’IA</w:t>
+        <w:t>Annexe : Journal des Interactions avec l’IA</w:t>
       </w:r>
       <w:r>
         <w:rPr>
@@ -478,9 +448,9 @@
         <w:tblLook w:val="04A0" w:firstRow="1" w:lastRow="0" w:firstColumn="1" w:lastColumn="0" w:noHBand="0" w:noVBand="1"/>
       </w:tblPr>
       <w:tblGrid>
-        <w:gridCol w:w="3012"/>
-        <w:gridCol w:w="3013"/>
-        <w:gridCol w:w="3013"/>
+        <w:gridCol w:w="2364"/>
+        <w:gridCol w:w="4132"/>
+        <w:gridCol w:w="2566"/>
       </w:tblGrid>
       <w:tr>
         <w:trPr>
@@ -602,9 +572,68 @@
           <w:p>
             <w:pPr>
               <w:rPr>
-                <w:sz w:val="28"/>
-                <w:szCs w:val="28"/>
-                <w:u w:val="single"/>
+                <w:sz w:val="24"/>
+                <w:szCs w:val="24"/>
+                <w:lang w:val="fr-FR"/>
+              </w:rPr>
+            </w:pPr>
+            <w:r>
+              <w:rPr>
+                <w:sz w:val="24"/>
+                <w:szCs w:val="24"/>
+                <w:lang w:val="fr-FR"/>
+              </w:rPr>
+              <w:t>18/11/2024</w:t>
+            </w:r>
+          </w:p>
+        </w:tc>
+        <w:tc>
+          <w:tcPr>
+            <w:tcW w:w="3013" w:type="dxa"/>
+          </w:tcPr>
+          <w:p>
+            <w:pPr>
+              <w:rPr>
+                <w:sz w:val="24"/>
+                <w:szCs w:val="24"/>
+                <w:lang w:val="fr-FR"/>
+              </w:rPr>
+            </w:pPr>
+            <w:hyperlink r:id="rId7" w:history="1">
+              <w:r>
+                <w:rPr>
+                  <w:rStyle w:val="Lienhypertexte"/>
+                  <w:sz w:val="24"/>
+                  <w:szCs w:val="24"/>
+                  <w:lang w:val="fr-FR"/>
+                </w:rPr>
+                <w:t>https://chatgpt.co</w:t>
+              </w:r>
+              <w:r>
+                <w:rPr>
+                  <w:rStyle w:val="Lienhypertexte"/>
+                  <w:sz w:val="24"/>
+                  <w:szCs w:val="24"/>
+                  <w:lang w:val="fr-FR"/>
+                </w:rPr>
+                <w:t>m</w:t>
+              </w:r>
+              <w:r>
+                <w:rPr>
+                  <w:rStyle w:val="Lienhypertexte"/>
+                  <w:sz w:val="24"/>
+                  <w:szCs w:val="24"/>
+                  <w:lang w:val="fr-FR"/>
+                </w:rPr>
+                <w:t>/share/673b2009-5128-800e-8af9-5d4672640097</w:t>
+              </w:r>
+            </w:hyperlink>
+          </w:p>
+          <w:p>
+            <w:pPr>
+              <w:rPr>
+                <w:sz w:val="24"/>
+                <w:szCs w:val="24"/>
                 <w:lang w:val="fr-FR"/>
               </w:rPr>
             </w:pPr>
@@ -617,27 +646,117 @@
           <w:p>
             <w:pPr>
               <w:rPr>
-                <w:sz w:val="28"/>
-                <w:szCs w:val="28"/>
-                <w:u w:val="single"/>
+                <w:sz w:val="24"/>
+                <w:szCs w:val="24"/>
+                <w:lang w:val="fr-FR"/>
+              </w:rPr>
+            </w:pPr>
+            <w:r>
+              <w:rPr>
+                <w:sz w:val="24"/>
+                <w:szCs w:val="24"/>
+                <w:lang w:val="fr-FR"/>
+              </w:rPr>
+              <w:t>Il m’a donné beaucoup d’étapes superflues comme la création des branches.</w:t>
+            </w:r>
+          </w:p>
+          <w:p>
+            <w:pPr>
+              <w:rPr>
+                <w:sz w:val="24"/>
+                <w:szCs w:val="24"/>
                 <w:lang w:val="fr-FR"/>
               </w:rPr>
             </w:pPr>
           </w:p>
-        </w:tc>
-        <w:tc>
-          <w:tcPr>
-            <w:tcW w:w="3013" w:type="dxa"/>
-          </w:tcPr>
           <w:p>
             <w:pPr>
               <w:rPr>
-                <w:sz w:val="28"/>
-                <w:szCs w:val="28"/>
-                <w:u w:val="single"/>
+                <w:sz w:val="24"/>
+                <w:szCs w:val="24"/>
                 <w:lang w:val="fr-FR"/>
               </w:rPr>
             </w:pPr>
+            <w:r>
+              <w:rPr>
+                <w:sz w:val="24"/>
+                <w:szCs w:val="24"/>
+                <w:lang w:val="fr-FR"/>
+              </w:rPr>
+              <w:t xml:space="preserve">J’ai donc juste suivi </w:t>
+            </w:r>
+            <w:proofErr w:type="gramStart"/>
+            <w:r>
+              <w:rPr>
+                <w:sz w:val="24"/>
+                <w:szCs w:val="24"/>
+                <w:lang w:val="fr-FR"/>
+              </w:rPr>
+              <w:t>l’ étape</w:t>
+            </w:r>
+            <w:proofErr w:type="gramEnd"/>
+            <w:r>
+              <w:rPr>
+                <w:sz w:val="24"/>
+                <w:szCs w:val="24"/>
+                <w:lang w:val="fr-FR"/>
+              </w:rPr>
+              <w:t xml:space="preserve"> de création du répertoire </w:t>
+            </w:r>
+            <w:proofErr w:type="spellStart"/>
+            <w:r>
+              <w:rPr>
+                <w:sz w:val="24"/>
+                <w:szCs w:val="24"/>
+                <w:lang w:val="fr-FR"/>
+              </w:rPr>
+              <w:t>Github</w:t>
+            </w:r>
+            <w:proofErr w:type="spellEnd"/>
+            <w:r>
+              <w:rPr>
+                <w:sz w:val="24"/>
+                <w:szCs w:val="24"/>
+                <w:lang w:val="fr-FR"/>
+              </w:rPr>
+              <w:t xml:space="preserve"> et l’étape de l’automatisation de la collaboration entre </w:t>
+            </w:r>
+            <w:proofErr w:type="spellStart"/>
+            <w:r>
+              <w:rPr>
+                <w:sz w:val="24"/>
+                <w:szCs w:val="24"/>
+                <w:lang w:val="fr-FR"/>
+              </w:rPr>
+              <w:t>Colab</w:t>
+            </w:r>
+            <w:proofErr w:type="spellEnd"/>
+            <w:r>
+              <w:rPr>
+                <w:sz w:val="24"/>
+                <w:szCs w:val="24"/>
+                <w:lang w:val="fr-FR"/>
+              </w:rPr>
+              <w:t xml:space="preserve"> et </w:t>
+            </w:r>
+            <w:proofErr w:type="spellStart"/>
+            <w:r>
+              <w:rPr>
+                <w:sz w:val="24"/>
+                <w:szCs w:val="24"/>
+                <w:lang w:val="fr-FR"/>
+              </w:rPr>
+              <w:t>Github</w:t>
+            </w:r>
+            <w:proofErr w:type="spellEnd"/>
+            <w:r>
+              <w:rPr>
+                <w:sz w:val="24"/>
+                <w:szCs w:val="24"/>
+                <w:lang w:val="fr-FR"/>
+              </w:rPr>
+              <w:t>.</w:t>
+            </w:r>
           </w:p>
         </w:tc>
       </w:tr>
@@ -670,7 +789,7 @@
       </w:r>
     </w:p>
     <w:sectPr>
-      <w:headerReference w:type="default" r:id="rId7"/>
+      <w:headerReference w:type="default" r:id="rId8"/>
       <w:pgSz w:w="11906" w:h="16838"/>
       <w:pgMar w:top="1417" w:right="1417" w:bottom="1417" w:left="1417" w:header="708" w:footer="708" w:gutter="0"/>
       <w:cols w:space="708"/>
@@ -1727,6 +1846,7 @@
   <w:style w:type="character" w:default="1" w:styleId="Policepardfaut">
     <w:name w:val="Default Paragraph Font"/>
     <w:uiPriority w:val="1"/>
+    <w:semiHidden/>
     <w:unhideWhenUsed/>
   </w:style>
   <w:style w:type="table" w:default="1" w:styleId="TableauNormal">
@@ -2102,6 +2222,41 @@
         <w:insideV w:val="single" w:sz="4" w:space="0" w:color="auto"/>
       </w:tblBorders>
     </w:tblPr>
+  </w:style>
+  <w:style w:type="character" w:styleId="Lienhypertexte">
+    <w:name w:val="Hyperlink"/>
+    <w:basedOn w:val="Policepardfaut"/>
+    <w:uiPriority w:val="99"/>
+    <w:unhideWhenUsed/>
+    <w:rsid w:val="007E3C4E"/>
+    <w:rPr>
+      <w:color w:val="467886" w:themeColor="hyperlink"/>
+      <w:u w:val="single"/>
+    </w:rPr>
+  </w:style>
+  <w:style w:type="character" w:styleId="Mentionnonrsolue">
+    <w:name w:val="Unresolved Mention"/>
+    <w:basedOn w:val="Policepardfaut"/>
+    <w:uiPriority w:val="99"/>
+    <w:semiHidden/>
+    <w:unhideWhenUsed/>
+    <w:rsid w:val="007E3C4E"/>
+    <w:rPr>
+      <w:color w:val="605E5C"/>
+      <w:shd w:val="clear" w:color="auto" w:fill="E1DFDD"/>
+    </w:rPr>
+  </w:style>
+  <w:style w:type="character" w:styleId="Lienhypertextesuivivisit">
+    <w:name w:val="FollowedHyperlink"/>
+    <w:basedOn w:val="Policepardfaut"/>
+    <w:uiPriority w:val="99"/>
+    <w:semiHidden/>
+    <w:unhideWhenUsed/>
+    <w:rsid w:val="00C0013A"/>
+    <w:rPr>
+      <w:color w:val="96607D" w:themeColor="followedHyperlink"/>
+      <w:u w:val="single"/>
+    </w:rPr>
   </w:style>
 </w:styles>
 </file>

</xml_diff>

<commit_message>
add colab link to word
</commit_message>
<xml_diff>
--- a/Rapport_ProjetDataScience_Groupe1.docx
+++ b/Rapport_ProjetDataScience_Groupe1.docx
@@ -283,6 +283,45 @@
         </w:rPr>
         <w:t xml:space="preserve"> </w:t>
       </w:r>
+      <w:hyperlink r:id="rId7" w:history="1">
+        <w:r>
+          <w:rPr>
+            <w:rStyle w:val="Lienhypertexte"/>
+            <w:sz w:val="24"/>
+            <w:szCs w:val="24"/>
+            <w:lang w:val="fr-FR"/>
+          </w:rPr>
+          <w:t>https://colab.research.googl</w:t>
+        </w:r>
+        <w:r>
+          <w:rPr>
+            <w:rStyle w:val="Lienhypertexte"/>
+            <w:sz w:val="24"/>
+            <w:szCs w:val="24"/>
+            <w:lang w:val="fr-FR"/>
+          </w:rPr>
+          <w:t>e</w:t>
+        </w:r>
+        <w:r>
+          <w:rPr>
+            <w:rStyle w:val="Lienhypertexte"/>
+            <w:sz w:val="24"/>
+            <w:szCs w:val="24"/>
+            <w:lang w:val="fr-FR"/>
+          </w:rPr>
+          <w:t>.com/github/robin-salle-vinci/projet_IA/blob/main/BIN3100_Projet_Data_Science.ipynb</w:t>
+        </w:r>
+      </w:hyperlink>
+    </w:p>
+    <w:p>
+      <w:pPr>
+        <w:pStyle w:val="Paragraphedeliste"/>
+        <w:rPr>
+          <w:sz w:val="24"/>
+          <w:szCs w:val="24"/>
+          <w:lang w:val="fr-FR"/>
+        </w:rPr>
+      </w:pPr>
     </w:p>
     <w:p>
       <w:pPr>
@@ -599,7 +638,7 @@
                 <w:lang w:val="fr-FR"/>
               </w:rPr>
             </w:pPr>
-            <w:hyperlink r:id="rId7" w:history="1">
+            <w:hyperlink r:id="rId8" w:history="1">
               <w:r>
                 <w:rPr>
                   <w:rStyle w:val="Lienhypertexte"/>
@@ -607,25 +646,7 @@
                   <w:szCs w:val="24"/>
                   <w:lang w:val="fr-FR"/>
                 </w:rPr>
-                <w:t>https://chatgpt.co</w:t>
-              </w:r>
-              <w:r>
-                <w:rPr>
-                  <w:rStyle w:val="Lienhypertexte"/>
-                  <w:sz w:val="24"/>
-                  <w:szCs w:val="24"/>
-                  <w:lang w:val="fr-FR"/>
-                </w:rPr>
-                <w:t>m</w:t>
-              </w:r>
-              <w:r>
-                <w:rPr>
-                  <w:rStyle w:val="Lienhypertexte"/>
-                  <w:sz w:val="24"/>
-                  <w:szCs w:val="24"/>
-                  <w:lang w:val="fr-FR"/>
-                </w:rPr>
-                <w:t>/share/673b2009-5128-800e-8af9-5d4672640097</w:t>
+                <w:t>https://chatgpt.com/share/673b2009-5128-800e-8af9-5d4672640097</w:t>
               </w:r>
             </w:hyperlink>
           </w:p>
@@ -685,16 +706,14 @@
               </w:rPr>
               <w:t xml:space="preserve">J’ai donc juste suivi </w:t>
             </w:r>
-            <w:proofErr w:type="gramStart"/>
             <w:r>
               <w:rPr>
                 <w:sz w:val="24"/>
                 <w:szCs w:val="24"/>
                 <w:lang w:val="fr-FR"/>
               </w:rPr>
-              <w:t>l’ étape</w:t>
+              <w:t>l’étape</w:t>
             </w:r>
-            <w:proofErr w:type="gramEnd"/>
             <w:r>
               <w:rPr>
                 <w:sz w:val="24"/>
@@ -789,7 +808,7 @@
       </w:r>
     </w:p>
     <w:sectPr>
-      <w:headerReference w:type="default" r:id="rId8"/>
+      <w:headerReference w:type="default" r:id="rId9"/>
       <w:pgSz w:w="11906" w:h="16838"/>
       <w:pgMar w:top="1417" w:right="1417" w:bottom="1417" w:left="1417" w:header="708" w:footer="708" w:gutter="0"/>
       <w:cols w:space="708"/>

</xml_diff>

<commit_message>
add conclusion + apports AI
</commit_message>
<xml_diff>
--- a/Rapport_ProjetDataScience_Groupe1.docx
+++ b/Rapport_ProjetDataScience_Groupe1.docx
@@ -7,7 +7,7 @@
         <w:pStyle w:val="En-tte"/>
       </w:pPr>
       <w:r>
-        <w:t>Robin Sallé</w:t>
+        <w:t>Sallé Robin</w:t>
       </w:r>
       <w:r>
         <w:tab/>
@@ -22,8 +22,13 @@
         <w:pStyle w:val="En-tte"/>
       </w:pPr>
       <w:r>
-        <w:t>Zhang Chuqi</w:t>
-      </w:r>
+        <w:t xml:space="preserve">Zhang </w:t>
+      </w:r>
+      <w:proofErr w:type="spellStart"/>
+      <w:r>
+        <w:t>Chuqi</w:t>
+      </w:r>
+      <w:proofErr w:type="spellEnd"/>
       <w:r>
         <w:br/>
       </w:r>
@@ -44,8 +49,18 @@
           <w:szCs w:val="32"/>
           <w:u w:val="single"/>
         </w:rPr>
-        <w:t>Data Science (COVID-19)</w:t>
-      </w:r>
+        <w:t xml:space="preserve">Data Science </w:t>
+      </w:r>
+      <w:proofErr w:type="spellStart"/>
+      <w:r>
+        <w:rPr>
+          <w:sz w:val="32"/>
+          <w:szCs w:val="32"/>
+          <w:u w:val="single"/>
+        </w:rPr>
+        <w:t>project</w:t>
+      </w:r>
+      <w:proofErr w:type="spellEnd"/>
     </w:p>
     <w:p>
       <w:pPr>
@@ -71,7 +86,32 @@
         <w:t xml:space="preserve"> :</w:t>
       </w:r>
       <w:r>
-        <w:t xml:space="preserve"> ChatGPT4, Copilot, Gemini</w:t>
+        <w:t xml:space="preserve"> ChatGPT</w:t>
+      </w:r>
+      <w:r>
+        <w:t>-</w:t>
+      </w:r>
+      <w:r>
+        <w:t xml:space="preserve">4, </w:t>
+      </w:r>
+      <w:proofErr w:type="spellStart"/>
+      <w:r>
+        <w:t>Copilot</w:t>
+      </w:r>
+      <w:proofErr w:type="spellEnd"/>
+      <w:r>
+        <w:t>, Gemini</w:t>
+      </w:r>
+      <w:r>
+        <w:t xml:space="preserve"> (</w:t>
+      </w:r>
+      <w:proofErr w:type="spellStart"/>
+      <w:r>
+        <w:t>Colab</w:t>
+      </w:r>
+      <w:proofErr w:type="spellEnd"/>
+      <w:r>
+        <w:t>)</w:t>
       </w:r>
     </w:p>
     <w:p>
@@ -145,6 +185,7 @@
         <w:rPr>
           <w:sz w:val="24"/>
           <w:szCs w:val="24"/>
+          <w:u w:val="single"/>
           <w:lang w:val="fr-FR"/>
         </w:rPr>
       </w:pPr>
@@ -152,53 +193,114 @@
         <w:rPr>
           <w:sz w:val="24"/>
           <w:szCs w:val="24"/>
-          <w:lang w:val="fr-FR"/>
-        </w:rPr>
-        <w:t>Objectifs du projet</w:t>
-      </w:r>
-      <w:r>
-        <w:rPr>
-          <w:sz w:val="24"/>
-          <w:szCs w:val="24"/>
-          <w:lang w:val="fr-FR"/>
-        </w:rPr>
-        <w:t> :</w:t>
+          <w:u w:val="single"/>
+          <w:lang w:val="fr-FR"/>
+        </w:rPr>
+        <w:t>Objectifs du projet :</w:t>
       </w:r>
     </w:p>
     <w:p>
       <w:pPr>
         <w:ind w:left="708"/>
         <w:rPr>
-          <w:sz w:val="24"/>
-          <w:szCs w:val="24"/>
-          <w:lang w:val="fr-FR"/>
-        </w:rPr>
-      </w:pPr>
-      <w:r>
-        <w:rPr>
-          <w:sz w:val="24"/>
-          <w:szCs w:val="24"/>
-          <w:lang w:val="fr-FR"/>
-        </w:rPr>
-        <w:t>Créer un modèle de classification de clients pour une entreprise automobile afin de l’aider à pénétrer dans un nouveau marché. Le projet consistera à analyser la forme et le fond des données des clients, à transformer ces données afin de les optimiser et à développer un modèle de prédictions pour ensuite le tester.</w:t>
+          <w:lang w:val="fr-FR"/>
+        </w:rPr>
+      </w:pPr>
+      <w:r>
+        <w:rPr>
+          <w:lang w:val="fr-FR"/>
+        </w:rPr>
+        <w:t>Créer un modèle de classification de clients pour une entreprise automobile afin d</w:t>
+      </w:r>
+      <w:r>
+        <w:rPr>
+          <w:lang w:val="fr-FR"/>
+        </w:rPr>
+        <w:t>’</w:t>
+      </w:r>
+      <w:r>
+        <w:rPr>
+          <w:lang w:val="fr-FR"/>
+        </w:rPr>
+        <w:t>aider</w:t>
+      </w:r>
+      <w:r>
+        <w:rPr>
+          <w:lang w:val="fr-FR"/>
+        </w:rPr>
+        <w:t xml:space="preserve"> l’entreprise</w:t>
+      </w:r>
+      <w:r>
+        <w:rPr>
+          <w:lang w:val="fr-FR"/>
+        </w:rPr>
+        <w:t xml:space="preserve"> </w:t>
+      </w:r>
+      <w:r>
+        <w:rPr>
+          <w:lang w:val="fr-FR"/>
+        </w:rPr>
+        <w:t>pour</w:t>
+      </w:r>
+      <w:r>
+        <w:rPr>
+          <w:lang w:val="fr-FR"/>
+        </w:rPr>
+        <w:t xml:space="preserve"> pénétrer dans un nouveau marché. Le projet consistera à analyser la forme et le fond des données des clients, à transformer ces données afin de les optimiser et à développer un modèle de prédictions pour ensuite le tester.</w:t>
       </w:r>
     </w:p>
     <w:p>
       <w:pPr>
         <w:ind w:left="708"/>
         <w:rPr>
-          <w:sz w:val="24"/>
-          <w:szCs w:val="24"/>
-          <w:lang w:val="fr-FR"/>
-        </w:rPr>
-      </w:pPr>
-      <w:r>
-        <w:rPr>
-          <w:sz w:val="24"/>
-          <w:szCs w:val="24"/>
-          <w:lang w:val="fr-FR"/>
-        </w:rPr>
-        <w:t>Nous espérons pouvoir créer le modèle de prédictions le plus optimal possible avec une précision maximale grâce à l’aide des IA.</w:t>
+          <w:lang w:val="fr-FR"/>
+        </w:rPr>
+      </w:pPr>
+      <w:r>
+        <w:rPr>
+          <w:lang w:val="fr-FR"/>
+        </w:rPr>
+        <w:t xml:space="preserve">Nous espérons pouvoir créer le modèle de prédictions le plus optimal possible avec une </w:t>
+      </w:r>
+      <w:proofErr w:type="spellStart"/>
+      <w:r>
+        <w:rPr>
+          <w:lang w:val="fr-FR"/>
+        </w:rPr>
+        <w:t>accuracy</w:t>
+      </w:r>
+      <w:proofErr w:type="spellEnd"/>
+      <w:r>
+        <w:rPr>
+          <w:lang w:val="fr-FR"/>
+        </w:rPr>
+        <w:t xml:space="preserve"> de 100% </w:t>
+      </w:r>
+      <w:r>
+        <w:rPr>
+          <w:lang w:val="fr-FR"/>
+        </w:rPr>
+        <w:t xml:space="preserve">grâce à l’aide des </w:t>
+      </w:r>
+      <w:proofErr w:type="spellStart"/>
+      <w:r>
+        <w:rPr>
+          <w:lang w:val="fr-FR"/>
+        </w:rPr>
+        <w:t>IA</w:t>
+      </w:r>
+      <w:r>
+        <w:rPr>
+          <w:lang w:val="fr-FR"/>
+        </w:rPr>
+        <w:t>s</w:t>
+      </w:r>
+      <w:proofErr w:type="spellEnd"/>
+      <w:r>
+        <w:rPr>
+          <w:lang w:val="fr-FR"/>
+        </w:rPr>
+        <w:t>.</w:t>
       </w:r>
     </w:p>
     <w:p>
@@ -211,6 +313,7 @@
         <w:rPr>
           <w:sz w:val="24"/>
           <w:szCs w:val="24"/>
+          <w:u w:val="single"/>
           <w:lang w:val="fr-FR"/>
         </w:rPr>
       </w:pPr>
@@ -218,10 +321,83 @@
         <w:rPr>
           <w:sz w:val="24"/>
           <w:szCs w:val="24"/>
+          <w:u w:val="single"/>
           <w:lang w:val="fr-FR"/>
         </w:rPr>
         <w:t>Structure du projet :</w:t>
       </w:r>
+    </w:p>
+    <w:p>
+      <w:pPr>
+        <w:pStyle w:val="Paragraphedeliste"/>
+        <w:rPr>
+          <w:sz w:val="24"/>
+          <w:szCs w:val="24"/>
+          <w:lang w:val="fr-FR"/>
+        </w:rPr>
+      </w:pPr>
+    </w:p>
+    <w:p>
+      <w:pPr>
+        <w:pStyle w:val="Paragraphedeliste"/>
+      </w:pPr>
+      <w:r>
+        <w:rPr>
+          <w:lang w:val="fr-FR"/>
+        </w:rPr>
+        <w:t xml:space="preserve">Nous avons développé ce projet en python sur le site </w:t>
+      </w:r>
+      <w:proofErr w:type="spellStart"/>
+      <w:r>
+        <w:rPr>
+          <w:lang w:val="fr-FR"/>
+        </w:rPr>
+        <w:t>Colab</w:t>
+      </w:r>
+      <w:proofErr w:type="spellEnd"/>
+      <w:r>
+        <w:rPr>
+          <w:lang w:val="fr-FR"/>
+        </w:rPr>
+        <w:t xml:space="preserve"> de Google qui permet d’offrir un environnement d’exécution du code avec un CPU ainsi qu’un GPU. Pour ce qui est de la conception du modèle, nous utilisons la librairie </w:t>
+      </w:r>
+      <w:proofErr w:type="spellStart"/>
+      <w:r>
+        <w:rPr>
+          <w:lang w:val="fr-FR"/>
+        </w:rPr>
+        <w:t>SKLearn</w:t>
+      </w:r>
+      <w:proofErr w:type="spellEnd"/>
+      <w:r>
+        <w:rPr>
+          <w:lang w:val="fr-FR"/>
+        </w:rPr>
+        <w:t>.</w:t>
+      </w:r>
+      <w:r>
+        <w:rPr>
+          <w:lang w:val="fr-FR"/>
+        </w:rPr>
+        <w:t xml:space="preserve"> De plus, nous utilisons </w:t>
+      </w:r>
+      <w:proofErr w:type="spellStart"/>
+      <w:r>
+        <w:t>matplotlib.pyplot</w:t>
+      </w:r>
+      <w:proofErr w:type="spellEnd"/>
+      <w:r>
+        <w:t xml:space="preserve"> pour visualiser les scores de notre modèle via des graphiques.</w:t>
+      </w:r>
+    </w:p>
+    <w:p>
+      <w:pPr>
+        <w:pStyle w:val="Paragraphedeliste"/>
+        <w:rPr>
+          <w:sz w:val="24"/>
+          <w:szCs w:val="24"/>
+        </w:rPr>
+      </w:pPr>
     </w:p>
     <w:p>
       <w:pPr>
@@ -240,10 +416,53 @@
         <w:rPr>
           <w:sz w:val="24"/>
           <w:szCs w:val="24"/>
-          <w:lang w:val="fr-FR"/>
-        </w:rPr>
-        <w:t>Lien du Colab :</w:t>
-      </w:r>
+          <w:u w:val="single"/>
+          <w:lang w:val="fr-FR"/>
+        </w:rPr>
+        <w:t xml:space="preserve">Lien du </w:t>
+      </w:r>
+      <w:proofErr w:type="spellStart"/>
+      <w:r>
+        <w:rPr>
+          <w:sz w:val="24"/>
+          <w:szCs w:val="24"/>
+          <w:u w:val="single"/>
+          <w:lang w:val="fr-FR"/>
+        </w:rPr>
+        <w:t>Colab</w:t>
+      </w:r>
+      <w:proofErr w:type="spellEnd"/>
+      <w:r>
+        <w:rPr>
+          <w:sz w:val="24"/>
+          <w:szCs w:val="24"/>
+          <w:u w:val="single"/>
+          <w:lang w:val="fr-FR"/>
+        </w:rPr>
+        <w:t> :</w:t>
+      </w:r>
+    </w:p>
+    <w:p>
+      <w:pPr>
+        <w:pStyle w:val="Paragraphedeliste"/>
+        <w:rPr>
+          <w:sz w:val="24"/>
+          <w:szCs w:val="24"/>
+          <w:u w:val="single"/>
+          <w:lang w:val="fr-FR"/>
+        </w:rPr>
+      </w:pPr>
+    </w:p>
+    <w:p>
+      <w:pPr>
+        <w:pStyle w:val="Paragraphedeliste"/>
+        <w:rPr>
+          <w:rStyle w:val="Lienhypertexte"/>
+          <w:sz w:val="24"/>
+          <w:szCs w:val="24"/>
+          <w:lang w:val="fr-FR"/>
+        </w:rPr>
+      </w:pPr>
       <w:r>
         <w:rPr>
           <w:sz w:val="24"/>
@@ -260,9 +479,178 @@
             <w:szCs w:val="24"/>
             <w:lang w:val="fr-FR"/>
           </w:rPr>
-          <w:t>https://colab.research.google.com/github/robin-salle-vinci/projet_IA/blob/main/BIN3100_Projet_Data_Science.ipynb</w:t>
+          <w:t>https://colab.research.google.com/githu</w:t>
+        </w:r>
+        <w:r>
+          <w:rPr>
+            <w:rStyle w:val="Lienhypertexte"/>
+            <w:sz w:val="24"/>
+            <w:szCs w:val="24"/>
+            <w:lang w:val="fr-FR"/>
+          </w:rPr>
+          <w:t>b</w:t>
+        </w:r>
+        <w:r>
+          <w:rPr>
+            <w:rStyle w:val="Lienhypertexte"/>
+            <w:sz w:val="24"/>
+            <w:szCs w:val="24"/>
+            <w:lang w:val="fr-FR"/>
+          </w:rPr>
+          <w:t>/robin-salle-vinci/projet_IA/blob/main/BIN3100_Projet_Data_Science.ipynb</w:t>
         </w:r>
       </w:hyperlink>
+    </w:p>
+    <w:p>
+      <w:pPr>
+        <w:pStyle w:val="Paragraphedeliste"/>
+        <w:rPr>
+          <w:rStyle w:val="Lienhypertexte"/>
+          <w:sz w:val="24"/>
+          <w:szCs w:val="24"/>
+          <w:lang w:val="fr-FR"/>
+        </w:rPr>
+      </w:pPr>
+    </w:p>
+    <w:p>
+      <w:pPr>
+        <w:pStyle w:val="Paragraphedeliste"/>
+        <w:rPr>
+          <w:sz w:val="24"/>
+          <w:szCs w:val="24"/>
+          <w:u w:val="single"/>
+          <w:lang w:val="fr-FR"/>
+        </w:rPr>
+      </w:pPr>
+      <w:r>
+        <w:rPr>
+          <w:sz w:val="24"/>
+          <w:szCs w:val="24"/>
+          <w:u w:val="single"/>
+          <w:lang w:val="fr-FR"/>
+        </w:rPr>
+        <w:t xml:space="preserve">Lien du </w:t>
+      </w:r>
+      <w:r>
+        <w:rPr>
+          <w:sz w:val="24"/>
+          <w:szCs w:val="24"/>
+          <w:u w:val="single"/>
+          <w:lang w:val="fr-FR"/>
+        </w:rPr>
+        <w:t xml:space="preserve">répertoire </w:t>
+      </w:r>
+      <w:proofErr w:type="spellStart"/>
+      <w:r>
+        <w:rPr>
+          <w:sz w:val="24"/>
+          <w:szCs w:val="24"/>
+          <w:u w:val="single"/>
+          <w:lang w:val="fr-FR"/>
+        </w:rPr>
+        <w:t>Github</w:t>
+      </w:r>
+      <w:proofErr w:type="spellEnd"/>
+      <w:r>
+        <w:rPr>
+          <w:sz w:val="24"/>
+          <w:szCs w:val="24"/>
+          <w:u w:val="single"/>
+          <w:lang w:val="fr-FR"/>
+        </w:rPr>
+        <w:t> :</w:t>
+      </w:r>
+      <w:r>
+        <w:rPr>
+          <w:sz w:val="24"/>
+          <w:szCs w:val="24"/>
+          <w:u w:val="single"/>
+          <w:lang w:val="fr-FR"/>
+        </w:rPr>
+        <w:t xml:space="preserve"> </w:t>
+      </w:r>
+    </w:p>
+    <w:p>
+      <w:pPr>
+        <w:pStyle w:val="Paragraphedeliste"/>
+        <w:rPr>
+          <w:sz w:val="24"/>
+          <w:szCs w:val="24"/>
+          <w:u w:val="single"/>
+          <w:lang w:val="fr-FR"/>
+        </w:rPr>
+      </w:pPr>
+    </w:p>
+    <w:p>
+      <w:pPr>
+        <w:pStyle w:val="Paragraphedeliste"/>
+        <w:rPr>
+          <w:sz w:val="24"/>
+          <w:szCs w:val="24"/>
+          <w:u w:val="single"/>
+          <w:lang w:val="fr-FR"/>
+        </w:rPr>
+      </w:pPr>
+      <w:hyperlink r:id="rId8" w:history="1">
+        <w:r>
+          <w:rPr>
+            <w:rStyle w:val="Lienhypertexte"/>
+            <w:sz w:val="24"/>
+            <w:szCs w:val="24"/>
+            <w:lang w:val="fr-FR"/>
+          </w:rPr>
+          <w:t>https://github.com/robin-salle-vinci/</w:t>
+        </w:r>
+        <w:r>
+          <w:rPr>
+            <w:rStyle w:val="Lienhypertexte"/>
+            <w:sz w:val="24"/>
+            <w:szCs w:val="24"/>
+            <w:lang w:val="fr-FR"/>
+          </w:rPr>
+          <w:t>p</w:t>
+        </w:r>
+        <w:r>
+          <w:rPr>
+            <w:rStyle w:val="Lienhypertexte"/>
+            <w:sz w:val="24"/>
+            <w:szCs w:val="24"/>
+            <w:lang w:val="fr-FR"/>
+          </w:rPr>
+          <w:t>rojet_IA</w:t>
+        </w:r>
+      </w:hyperlink>
+    </w:p>
+    <w:p>
+      <w:pPr>
+        <w:pStyle w:val="Paragraphedeliste"/>
+        <w:rPr>
+          <w:sz w:val="24"/>
+          <w:szCs w:val="24"/>
+          <w:lang w:val="fr-FR"/>
+        </w:rPr>
+      </w:pPr>
+    </w:p>
+    <w:p>
+      <w:pPr>
+        <w:pStyle w:val="Paragraphedeliste"/>
+        <w:rPr>
+          <w:rStyle w:val="Lienhypertexte"/>
+          <w:sz w:val="24"/>
+          <w:szCs w:val="24"/>
+          <w:lang w:val="fr-FR"/>
+        </w:rPr>
+      </w:pPr>
+    </w:p>
+    <w:p>
+      <w:pPr>
+        <w:pStyle w:val="Paragraphedeliste"/>
+        <w:rPr>
+          <w:sz w:val="24"/>
+          <w:szCs w:val="24"/>
+          <w:lang w:val="fr-FR"/>
+        </w:rPr>
+      </w:pPr>
     </w:p>
     <w:p>
       <w:pPr>
@@ -329,14 +717,139 @@
     </w:p>
     <w:p>
       <w:pPr>
-        <w:rPr>
-          <w:sz w:val="24"/>
-          <w:szCs w:val="24"/>
-          <w:u w:val="single"/>
-          <w:lang w:val="fr-FR"/>
-        </w:rPr>
-      </w:pPr>
-      <w:r>
+        <w:pStyle w:val="Paragraphedeliste"/>
+        <w:numPr>
+          <w:ilvl w:val="0"/>
+          <w:numId w:val="5"/>
+        </w:numPr>
+      </w:pPr>
+      <w:r>
+        <w:lastRenderedPageBreak/>
+        <w:t>Développement :</w:t>
+      </w:r>
+    </w:p>
+    <w:p>
+      <w:pPr>
+        <w:pStyle w:val="Paragraphedeliste"/>
+        <w:numPr>
+          <w:ilvl w:val="1"/>
+          <w:numId w:val="5"/>
+        </w:numPr>
+      </w:pPr>
+      <w:r>
+        <w:t xml:space="preserve">chatGPT-4 </w:t>
+      </w:r>
+      <w:r>
+        <w:t>nous a</w:t>
+      </w:r>
+      <w:r>
+        <w:t xml:space="preserve"> permis d’apprendre l’utilisation d’un répertoire distant </w:t>
+      </w:r>
+      <w:proofErr w:type="spellStart"/>
+      <w:r>
+        <w:t>Github</w:t>
+      </w:r>
+      <w:proofErr w:type="spellEnd"/>
+      <w:r>
+        <w:t xml:space="preserve"> avec </w:t>
+      </w:r>
+      <w:r>
+        <w:t xml:space="preserve">un </w:t>
+      </w:r>
+      <w:proofErr w:type="spellStart"/>
+      <w:r>
+        <w:t>Colab</w:t>
+      </w:r>
+      <w:proofErr w:type="spellEnd"/>
+      <w:r>
+        <w:t xml:space="preserve">, de choisir notre modèle de machine </w:t>
+      </w:r>
+      <w:proofErr w:type="spellStart"/>
+      <w:r>
+        <w:t>learning</w:t>
+      </w:r>
+      <w:proofErr w:type="spellEnd"/>
+      <w:r>
+        <w:t xml:space="preserve"> en fonction de la demande du projet, d’avoir des </w:t>
+      </w:r>
+      <w:proofErr w:type="spellStart"/>
+      <w:r>
+        <w:t>éclaircicements</w:t>
+      </w:r>
+      <w:proofErr w:type="spellEnd"/>
+      <w:r>
+        <w:t xml:space="preserve"> sur des concepts liés aux Data Sciences et de paramétrer nos modèles pour de meilleures performances.</w:t>
+      </w:r>
+    </w:p>
+    <w:p>
+      <w:pPr>
+        <w:pStyle w:val="Paragraphedeliste"/>
+        <w:numPr>
+          <w:ilvl w:val="1"/>
+          <w:numId w:val="5"/>
+        </w:numPr>
+      </w:pPr>
+      <w:r>
+        <w:t xml:space="preserve">Gemini intégré à </w:t>
+      </w:r>
+      <w:proofErr w:type="spellStart"/>
+      <w:r>
+        <w:t>Colab</w:t>
+      </w:r>
+      <w:proofErr w:type="spellEnd"/>
+      <w:r>
+        <w:t xml:space="preserve"> nous a permis de résoudre 80% de nos messages d’erreurs due à notre code.</w:t>
+      </w:r>
+    </w:p>
+    <w:p>
+      <w:pPr>
+        <w:pStyle w:val="Paragraphedeliste"/>
+        <w:ind w:left="1440"/>
+      </w:pPr>
+    </w:p>
+    <w:p>
+      <w:pPr>
+        <w:pStyle w:val="Paragraphedeliste"/>
+        <w:numPr>
+          <w:ilvl w:val="0"/>
+          <w:numId w:val="5"/>
+        </w:numPr>
+      </w:pPr>
+      <w:r>
+        <w:t>Validation et Tests</w:t>
+      </w:r>
+      <w:r>
+        <w:t> :</w:t>
+      </w:r>
+    </w:p>
+    <w:p>
+      <w:pPr>
+        <w:pStyle w:val="Paragraphedeliste"/>
+        <w:numPr>
+          <w:ilvl w:val="1"/>
+          <w:numId w:val="5"/>
+        </w:numPr>
+      </w:pPr>
+      <w:r>
+        <w:t xml:space="preserve">chatGPT-4 nous a permis  </w:t>
+      </w:r>
+      <w:r>
+        <w:t>de développer le code permettant de créer le fichier csv contenant les prédictions de notre modèle</w:t>
+      </w:r>
+      <w:r>
+        <w:t xml:space="preserve"> et d’implémenter le code permettant de visualiser nos résultats via des graphiques </w:t>
+      </w:r>
+      <w:proofErr w:type="spellStart"/>
+      <w:r>
+        <w:t>matplotlib</w:t>
+      </w:r>
+      <w:proofErr w:type="spellEnd"/>
+      <w:r>
+        <w:t>.</w:t>
+      </w:r>
+    </w:p>
+    <w:p>
+      <w:pPr>
         <w:rPr>
           <w:rFonts w:ascii="Calibri" w:eastAsia="MS Gothic" w:hAnsi="Calibri" w:cs="Times New Roman"/>
           <w:b/>
@@ -348,7 +861,161 @@
           <w:u w:val="single"/>
           <w14:ligatures w14:val="none"/>
         </w:rPr>
+      </w:pPr>
+    </w:p>
+    <w:p>
+      <w:pPr>
+        <w:rPr>
+          <w:rFonts w:ascii="Calibri" w:eastAsia="MS Gothic" w:hAnsi="Calibri" w:cs="Times New Roman"/>
+          <w:b/>
+          <w:bCs/>
+          <w:color w:val="4F81BD"/>
+          <w:kern w:val="0"/>
+          <w:sz w:val="26"/>
+          <w:szCs w:val="26"/>
+          <w:u w:val="single"/>
+          <w14:ligatures w14:val="none"/>
+        </w:rPr>
+      </w:pPr>
+      <w:r>
+        <w:rPr>
+          <w:rFonts w:ascii="Calibri" w:eastAsia="MS Gothic" w:hAnsi="Calibri" w:cs="Times New Roman"/>
+          <w:b/>
+          <w:bCs/>
+          <w:color w:val="4F81BD"/>
+          <w:kern w:val="0"/>
+          <w:sz w:val="26"/>
+          <w:szCs w:val="26"/>
+          <w:u w:val="single"/>
+          <w14:ligatures w14:val="none"/>
+        </w:rPr>
         <w:t>Section 3 : Conclusion et Bilan</w:t>
+      </w:r>
+    </w:p>
+    <w:p>
+      <w:pPr>
+        <w:rPr>
+          <w:rFonts w:ascii="Calibri" w:eastAsia="MS Gothic" w:hAnsi="Calibri" w:cs="Times New Roman"/>
+          <w:b/>
+          <w:bCs/>
+          <w:color w:val="4F81BD"/>
+          <w:kern w:val="0"/>
+          <w:sz w:val="26"/>
+          <w:szCs w:val="26"/>
+          <w:u w:val="single"/>
+          <w14:ligatures w14:val="none"/>
+        </w:rPr>
+      </w:pPr>
+    </w:p>
+    <w:p>
+      <w:pPr>
+        <w:rPr>
+          <w:lang w:val="fr-FR"/>
+        </w:rPr>
+      </w:pPr>
+      <w:r>
+        <w:rPr>
+          <w:lang w:val="fr-FR"/>
+        </w:rPr>
+        <w:t xml:space="preserve">L’apport de l’IA </w:t>
+      </w:r>
+      <w:r>
+        <w:rPr>
+          <w:lang w:val="fr-FR"/>
+        </w:rPr>
+        <w:t>pour notre projet a globalement été assez significatif.</w:t>
+      </w:r>
+    </w:p>
+    <w:p>
+      <w:pPr>
+        <w:rPr>
+          <w:lang w:val="fr-FR"/>
+        </w:rPr>
+      </w:pPr>
+      <w:r>
+        <w:rPr>
+          <w:lang w:val="fr-FR"/>
+        </w:rPr>
+        <w:t>En effet, en utilisant l’IA de manière beaucoup plus structuré et réfléchi (</w:t>
+      </w:r>
+      <w:r>
+        <w:rPr>
+          <w:lang w:val="fr-FR"/>
+        </w:rPr>
+        <w:t>attribution</w:t>
+      </w:r>
+      <w:r>
+        <w:rPr>
+          <w:lang w:val="fr-FR"/>
+        </w:rPr>
+        <w:t xml:space="preserve"> d’un rôle, </w:t>
+      </w:r>
+      <w:r>
+        <w:rPr>
+          <w:lang w:val="fr-FR"/>
+        </w:rPr>
+        <w:t>explication</w:t>
+      </w:r>
+      <w:r>
+        <w:rPr>
+          <w:lang w:val="fr-FR"/>
+        </w:rPr>
+        <w:t xml:space="preserve"> du contexte, …), cela nous a permis de recevoir des réponses plutôt cohérentes en général. La plupart de nos problèmes ont été résolu grâce à l’IA que ce soit Gemini qui pouvait directement analyser notre code dans </w:t>
+      </w:r>
+      <w:proofErr w:type="spellStart"/>
+      <w:r>
+        <w:rPr>
+          <w:lang w:val="fr-FR"/>
+        </w:rPr>
+        <w:t>Colab</w:t>
+      </w:r>
+      <w:proofErr w:type="spellEnd"/>
+      <w:r>
+        <w:rPr>
+          <w:lang w:val="fr-FR"/>
+        </w:rPr>
+        <w:t xml:space="preserve"> ou encore </w:t>
+      </w:r>
+      <w:proofErr w:type="spellStart"/>
+      <w:r>
+        <w:rPr>
+          <w:lang w:val="fr-FR"/>
+        </w:rPr>
+        <w:t>chatGPT</w:t>
+      </w:r>
+      <w:proofErr w:type="spellEnd"/>
+      <w:r>
+        <w:rPr>
+          <w:lang w:val="fr-FR"/>
+        </w:rPr>
+        <w:t>.</w:t>
+      </w:r>
+    </w:p>
+    <w:p>
+      <w:pPr>
+        <w:rPr>
+          <w:lang w:val="fr-FR"/>
+        </w:rPr>
+      </w:pPr>
+      <w:r>
+        <w:rPr>
+          <w:lang w:val="fr-FR"/>
+        </w:rPr>
+        <w:t xml:space="preserve">Cependant, il a été remarqué que </w:t>
+      </w:r>
+      <w:proofErr w:type="spellStart"/>
+      <w:r>
+        <w:rPr>
+          <w:lang w:val="fr-FR"/>
+        </w:rPr>
+        <w:t>chatGPT</w:t>
+      </w:r>
+      <w:proofErr w:type="spellEnd"/>
+      <w:r>
+        <w:rPr>
+          <w:lang w:val="fr-FR"/>
+        </w:rPr>
+        <w:t xml:space="preserve"> avait tendance à s’égarer de la question ou à donner trop d’informations futiles/inadaptés. C’est pourquoi, nous avons du continuellement filtrer ses réponses.</w:t>
       </w:r>
     </w:p>
     <w:p>
@@ -367,33 +1034,6 @@
         </w:rPr>
         <w:tab/>
       </w:r>
-    </w:p>
-    <w:p>
-      <w:pPr>
-        <w:pStyle w:val="Paragraphedeliste"/>
-        <w:rPr>
-          <w:sz w:val="28"/>
-          <w:szCs w:val="28"/>
-          <w:lang w:val="fr-FR"/>
-        </w:rPr>
-      </w:pPr>
-      <w:r>
-        <w:rPr>
-          <w:sz w:val="28"/>
-          <w:szCs w:val="28"/>
-          <w:lang w:val="fr-FR"/>
-        </w:rPr>
-        <w:br w:type="page"/>
-      </w:r>
-    </w:p>
-    <w:p>
-      <w:pPr>
-        <w:rPr>
-          <w:sz w:val="28"/>
-          <w:szCs w:val="28"/>
-          <w:lang w:val="fr-FR"/>
-        </w:rPr>
-      </w:pPr>
     </w:p>
     <w:p>
       <w:pPr>
@@ -587,7 +1227,7 @@
                 <w:lang w:val="fr-FR"/>
               </w:rPr>
             </w:pPr>
-            <w:hyperlink r:id="rId8" w:history="1">
+            <w:hyperlink r:id="rId9" w:history="1">
               <w:r>
                 <w:rPr>
                   <w:rStyle w:val="Lienhypertexte"/>
@@ -669,7 +1309,70 @@
                 <w:szCs w:val="24"/>
                 <w:lang w:val="fr-FR"/>
               </w:rPr>
-              <w:t xml:space="preserve"> de création du répertoire Github et l’étape de l’automatisation de la collaboration entre Colab et Github.</w:t>
+              <w:t xml:space="preserve"> de création du répertoire </w:t>
+            </w:r>
+            <w:proofErr w:type="spellStart"/>
+            <w:r>
+              <w:rPr>
+                <w:sz w:val="24"/>
+                <w:szCs w:val="24"/>
+                <w:lang w:val="fr-FR"/>
+              </w:rPr>
+              <w:t>Github</w:t>
+            </w:r>
+            <w:proofErr w:type="spellEnd"/>
+            <w:r>
+              <w:rPr>
+                <w:sz w:val="24"/>
+                <w:szCs w:val="24"/>
+                <w:lang w:val="fr-FR"/>
+              </w:rPr>
+              <w:t xml:space="preserve"> </w:t>
+            </w:r>
+            <w:r>
+              <w:rPr>
+                <w:sz w:val="24"/>
+                <w:szCs w:val="24"/>
+                <w:lang w:val="fr-FR"/>
+              </w:rPr>
+              <w:lastRenderedPageBreak/>
+              <w:t xml:space="preserve">et l’étape de l’automatisation de la collaboration entre </w:t>
+            </w:r>
+            <w:proofErr w:type="spellStart"/>
+            <w:r>
+              <w:rPr>
+                <w:sz w:val="24"/>
+                <w:szCs w:val="24"/>
+                <w:lang w:val="fr-FR"/>
+              </w:rPr>
+              <w:t>Colab</w:t>
+            </w:r>
+            <w:proofErr w:type="spellEnd"/>
+            <w:r>
+              <w:rPr>
+                <w:sz w:val="24"/>
+                <w:szCs w:val="24"/>
+                <w:lang w:val="fr-FR"/>
+              </w:rPr>
+              <w:t xml:space="preserve"> et </w:t>
+            </w:r>
+            <w:proofErr w:type="spellStart"/>
+            <w:r>
+              <w:rPr>
+                <w:sz w:val="24"/>
+                <w:szCs w:val="24"/>
+                <w:lang w:val="fr-FR"/>
+              </w:rPr>
+              <w:t>Github</w:t>
+            </w:r>
+            <w:proofErr w:type="spellEnd"/>
+            <w:r>
+              <w:rPr>
+                <w:sz w:val="24"/>
+                <w:szCs w:val="24"/>
+                <w:lang w:val="fr-FR"/>
+              </w:rPr>
+              <w:t>.</w:t>
             </w:r>
           </w:p>
           <w:p>
@@ -705,6 +1408,7 @@
                 <w:szCs w:val="24"/>
                 <w:lang w:val="fr-FR"/>
               </w:rPr>
+              <w:lastRenderedPageBreak/>
               <w:t>2</w:t>
             </w:r>
             <w:r>
@@ -717,7 +1421,7 @@
             <w:tcW w:w="3013" w:type="dxa"/>
           </w:tcPr>
           <w:p>
-            <w:hyperlink r:id="rId9" w:history="1">
+            <w:hyperlink r:id="rId10" w:history="1">
               <w:r>
                 <w:rPr>
                   <w:rStyle w:val="Lienhypertexte"/>
@@ -748,15 +1452,41 @@
               </w:rPr>
               <w:t>I</w:t>
             </w:r>
-            <w:r>
-              <w:t>l m’a donné pas mal de modèle intéressant pour le projet mais j</w:t>
+            <w:proofErr w:type="spellStart"/>
+            <w:r>
+              <w:t>l</w:t>
+            </w:r>
+            <w:proofErr w:type="spellEnd"/>
+            <w:r>
+              <w:t xml:space="preserve"> m’a donné pas mal de modèle intéressant pour le projet mais j</w:t>
             </w:r>
             <w:r>
               <w:t>e les</w:t>
             </w:r>
             <w:r>
-              <w:t xml:space="preserve"> ai filtré en me référençant aux cheat sheet de SKLearn</w:t>
-            </w:r>
+              <w:t xml:space="preserve"> ai filtré en me référençant aux </w:t>
+            </w:r>
+            <w:proofErr w:type="spellStart"/>
+            <w:r>
+              <w:t>cheat</w:t>
+            </w:r>
+            <w:proofErr w:type="spellEnd"/>
+            <w:r>
+              <w:t xml:space="preserve"> </w:t>
+            </w:r>
+            <w:proofErr w:type="spellStart"/>
+            <w:r>
+              <w:t>sheet</w:t>
+            </w:r>
+            <w:proofErr w:type="spellEnd"/>
+            <w:r>
+              <w:t xml:space="preserve"> de </w:t>
+            </w:r>
+            <w:proofErr w:type="spellStart"/>
+            <w:r>
+              <w:t>SKLearn</w:t>
+            </w:r>
+            <w:proofErr w:type="spellEnd"/>
           </w:p>
         </w:tc>
       </w:tr>
@@ -791,7 +1521,7 @@
             <w:tcW w:w="3013" w:type="dxa"/>
           </w:tcPr>
           <w:p>
-            <w:hyperlink r:id="rId10" w:history="1">
+            <w:hyperlink r:id="rId11" w:history="1">
               <w:r>
                 <w:rPr>
                   <w:rStyle w:val="Lienhypertexte"/>
@@ -820,14 +1550,49 @@
                 <w:szCs w:val="24"/>
                 <w:lang w:val="fr-FR"/>
               </w:rPr>
-              <w:t xml:space="preserve">Il m’a conseillé quels modèles de machine learning avaient besoin d’une normalisation de données avec StandardScaler() et il était en adéquation avec ce que Monsieur </w:t>
-            </w:r>
-            <w:r>
-              <w:rPr>
-                <w:sz w:val="24"/>
-                <w:szCs w:val="24"/>
-              </w:rPr>
-              <w:lastRenderedPageBreak/>
+              <w:t xml:space="preserve">Il m’a conseillé quels modèles de machine </w:t>
+            </w:r>
+            <w:proofErr w:type="spellStart"/>
+            <w:r>
+              <w:rPr>
+                <w:sz w:val="24"/>
+                <w:szCs w:val="24"/>
+                <w:lang w:val="fr-FR"/>
+              </w:rPr>
+              <w:t>learning</w:t>
+            </w:r>
+            <w:proofErr w:type="spellEnd"/>
+            <w:r>
+              <w:rPr>
+                <w:sz w:val="24"/>
+                <w:szCs w:val="24"/>
+                <w:lang w:val="fr-FR"/>
+              </w:rPr>
+              <w:t xml:space="preserve"> avaient besoin d’une normalisation de données avec </w:t>
+            </w:r>
+            <w:proofErr w:type="spellStart"/>
+            <w:r>
+              <w:rPr>
+                <w:sz w:val="24"/>
+                <w:szCs w:val="24"/>
+                <w:lang w:val="fr-FR"/>
+              </w:rPr>
+              <w:t>StandardScaler</w:t>
+            </w:r>
+            <w:proofErr w:type="spellEnd"/>
+            <w:r>
+              <w:rPr>
+                <w:sz w:val="24"/>
+                <w:szCs w:val="24"/>
+                <w:lang w:val="fr-FR"/>
+              </w:rPr>
+              <w:t xml:space="preserve">() et il était en adéquation avec ce que Monsieur </w:t>
+            </w:r>
+            <w:r>
+              <w:rPr>
+                <w:sz w:val="24"/>
+                <w:szCs w:val="24"/>
+              </w:rPr>
               <w:t>Saint-Cirgue</w:t>
             </w:r>
             <w:r>
@@ -862,7 +1627,6 @@
                 <w:szCs w:val="24"/>
                 <w:lang w:val="fr-FR"/>
               </w:rPr>
-              <w:lastRenderedPageBreak/>
               <w:t>23/11/2024</w:t>
             </w:r>
           </w:p>
@@ -872,7 +1636,7 @@
             <w:tcW w:w="3013" w:type="dxa"/>
           </w:tcPr>
           <w:p>
-            <w:hyperlink r:id="rId11" w:history="1">
+            <w:hyperlink r:id="rId12" w:history="1">
               <w:r>
                 <w:rPr>
                   <w:rStyle w:val="Lienhypertexte"/>
@@ -901,7 +1665,25 @@
                 <w:szCs w:val="24"/>
                 <w:lang w:val="fr-FR"/>
               </w:rPr>
-              <w:t>Questions sur des concepts de machine learning afin de mieux comprendre le projet.</w:t>
+              <w:t xml:space="preserve">Questions sur des concepts de machine </w:t>
+            </w:r>
+            <w:proofErr w:type="spellStart"/>
+            <w:r>
+              <w:rPr>
+                <w:sz w:val="24"/>
+                <w:szCs w:val="24"/>
+                <w:lang w:val="fr-FR"/>
+              </w:rPr>
+              <w:t>learning</w:t>
+            </w:r>
+            <w:proofErr w:type="spellEnd"/>
+            <w:r>
+              <w:rPr>
+                <w:sz w:val="24"/>
+                <w:szCs w:val="24"/>
+                <w:lang w:val="fr-FR"/>
+              </w:rPr>
+              <w:t xml:space="preserve"> afin de mieux comprendre le projet.</w:t>
             </w:r>
           </w:p>
         </w:tc>
@@ -937,7 +1719,7 @@
             <w:tcW w:w="3013" w:type="dxa"/>
           </w:tcPr>
           <w:p>
-            <w:hyperlink r:id="rId12" w:history="1">
+            <w:hyperlink r:id="rId13" w:history="1">
               <w:r>
                 <w:rPr>
                   <w:rStyle w:val="Lienhypertexte"/>
@@ -966,7 +1748,43 @@
                 <w:szCs w:val="24"/>
                 <w:lang w:val="fr-FR"/>
               </w:rPr>
-              <w:t>Il m’a donné les raisonnements pour trouver les meilleurs paramètres d’une learning curve que j’ai mis en application.</w:t>
+              <w:t xml:space="preserve">Il m’a donné les raisonnements pour trouver les meilleurs paramètres d’une </w:t>
+            </w:r>
+            <w:proofErr w:type="spellStart"/>
+            <w:r>
+              <w:rPr>
+                <w:sz w:val="24"/>
+                <w:szCs w:val="24"/>
+                <w:lang w:val="fr-FR"/>
+              </w:rPr>
+              <w:t>learning</w:t>
+            </w:r>
+            <w:proofErr w:type="spellEnd"/>
+            <w:r>
+              <w:rPr>
+                <w:sz w:val="24"/>
+                <w:szCs w:val="24"/>
+                <w:lang w:val="fr-FR"/>
+              </w:rPr>
+              <w:t xml:space="preserve"> </w:t>
+            </w:r>
+            <w:proofErr w:type="spellStart"/>
+            <w:r>
+              <w:rPr>
+                <w:sz w:val="24"/>
+                <w:szCs w:val="24"/>
+                <w:lang w:val="fr-FR"/>
+              </w:rPr>
+              <w:t>curve</w:t>
+            </w:r>
+            <w:proofErr w:type="spellEnd"/>
+            <w:r>
+              <w:rPr>
+                <w:sz w:val="24"/>
+                <w:szCs w:val="24"/>
+                <w:lang w:val="fr-FR"/>
+              </w:rPr>
+              <w:t xml:space="preserve"> que j’ai mis en application.</w:t>
             </w:r>
           </w:p>
         </w:tc>
@@ -1003,13 +1821,46 @@
           </w:tcPr>
           <w:p>
             <w:r>
-              <w:t xml:space="preserve">ton rôle : expert en machine learning avec SKLearn. </w:t>
+              <w:t xml:space="preserve">ton rôle : expert en machine </w:t>
+            </w:r>
+            <w:proofErr w:type="spellStart"/>
+            <w:r>
+              <w:t>learning</w:t>
+            </w:r>
+            <w:proofErr w:type="spellEnd"/>
+            <w:r>
+              <w:t xml:space="preserve"> avec </w:t>
+            </w:r>
+            <w:proofErr w:type="spellStart"/>
+            <w:r>
+              <w:t>SKLearn</w:t>
+            </w:r>
+            <w:proofErr w:type="spellEnd"/>
+            <w:r>
+              <w:t xml:space="preserve">. </w:t>
             </w:r>
             <w:r>
               <w:br/>
             </w:r>
-            <w:r>
-              <w:t xml:space="preserve">énoncé:Une entreprise automobile envisage de pénétrer de nouveaux marchés avec ses produits existants (P1, P2, P3, P4 et P5). Après une étude de marché intensive, elle en a déduit que le comportement du nouveau marché est similaire à celui de son marché existant. Sur le marché existant, l'équipe de vente a classé tous les clients en quatre segments (A, B, C, D). Elle a ensuite mené des actions de sensibilisation et de communication segmentées pour chaque segment de clients. Cette stratégie a exceptionnellement bien fonctionné. Elle prévoit d'utiliser la même stratégie pour les nouveaux marchés et a identifié 1000 nouveaux clients potentiels. Il vous est demandé d'aider le directeur à prévoir le bon groupe de nouveaux clients. Ces données se trouve dans le fichier Customer_Segmentation.csv se trouvant sur moodle Nous vous demandons de fournir un modèle permettant de faire des prédictions sur le segment dans lequel classer chaque nouveau client. </w:t>
+            <w:proofErr w:type="spellStart"/>
+            <w:r>
+              <w:t>énoncé:Une</w:t>
+            </w:r>
+            <w:proofErr w:type="spellEnd"/>
+            <w:r>
+              <w:t xml:space="preserve"> entreprise automobile envisage de pénétrer de nouveaux marchés avec ses produits existants (P1, P2, P3, P4 et P5). Après une étude de marché intensive, elle en a déduit que le comportement du nouveau marché est similaire à celui de son marché existant. Sur le marché existant, l'équipe de </w:t>
+            </w:r>
+            <w:r>
+              <w:lastRenderedPageBreak/>
+              <w:t xml:space="preserve">vente a classé tous les clients en quatre segments (A, B, C, D). Elle a ensuite mené des actions de sensibilisation et de communication segmentées pour chaque segment de clients. Cette stratégie a exceptionnellement bien fonctionné. Elle prévoit d'utiliser la même stratégie pour les nouveaux marchés et a identifié 1000 nouveaux clients potentiels. Il vous est demandé d'aider le directeur à prévoir le bon groupe de nouveaux clients. Ces données se trouve dans le fichier Customer_Segmentation.csv se trouvant sur </w:t>
+            </w:r>
+            <w:proofErr w:type="spellStart"/>
+            <w:r>
+              <w:t>moodle</w:t>
+            </w:r>
+            <w:proofErr w:type="spellEnd"/>
+            <w:r>
+              <w:t xml:space="preserve"> Nous vous demandons de fournir un modèle permettant de faire des prédictions sur le segment dans lequel classer chaque nouveau client. </w:t>
             </w:r>
             <w:r>
               <w:br/>
@@ -1021,7 +1872,15 @@
               <w:br/>
             </w:r>
             <w:r>
-              <w:t>ma question: Selon toi, quel modèle de SKLearn sera le plus performant et optimal avec cet énoncé et ce genre de données ?</w:t>
+              <w:t xml:space="preserve">ma question: Selon toi, quel modèle de </w:t>
+            </w:r>
+            <w:proofErr w:type="spellStart"/>
+            <w:r>
+              <w:t>SKLearn</w:t>
+            </w:r>
+            <w:proofErr w:type="spellEnd"/>
+            <w:r>
+              <w:t xml:space="preserve"> sera le plus performant et optimal avec cet énoncé et ce genre de données ?</w:t>
             </w:r>
           </w:p>
           <w:p/>
@@ -1054,14 +1913,81 @@
                 <w:bCs/>
                 <w:color w:val="FF0000"/>
               </w:rPr>
-              <w:lastRenderedPageBreak/>
-              <w:t>Gradient Boosting Classifier (LightGBM ou XGBoost)</w:t>
-            </w:r>
-            <w:r>
-              <w:rPr>
+              <w:t xml:space="preserve">Gradient </w:t>
+            </w:r>
+            <w:proofErr w:type="spellStart"/>
+            <w:r>
+              <w:rPr>
+                <w:b/>
+                <w:bCs/>
                 <w:color w:val="FF0000"/>
               </w:rPr>
-              <w:t xml:space="preserve"> sera probablement le plus performant. Ces modèles gèrent bien les interactions non linéaires et sont robustes pour ce type de dataset.</w:t>
+              <w:t>Boosting</w:t>
+            </w:r>
+            <w:proofErr w:type="spellEnd"/>
+            <w:r>
+              <w:rPr>
+                <w:b/>
+                <w:bCs/>
+                <w:color w:val="FF0000"/>
+              </w:rPr>
+              <w:t xml:space="preserve"> Classifier (</w:t>
+            </w:r>
+            <w:proofErr w:type="spellStart"/>
+            <w:r>
+              <w:rPr>
+                <w:b/>
+                <w:bCs/>
+                <w:color w:val="FF0000"/>
+              </w:rPr>
+              <w:t>LightGBM</w:t>
+            </w:r>
+            <w:proofErr w:type="spellEnd"/>
+            <w:r>
+              <w:rPr>
+                <w:b/>
+                <w:bCs/>
+                <w:color w:val="FF0000"/>
+              </w:rPr>
+              <w:t xml:space="preserve"> ou </w:t>
+            </w:r>
+            <w:proofErr w:type="spellStart"/>
+            <w:r>
+              <w:rPr>
+                <w:b/>
+                <w:bCs/>
+                <w:color w:val="FF0000"/>
+              </w:rPr>
+              <w:t>XGBoost</w:t>
+            </w:r>
+            <w:proofErr w:type="spellEnd"/>
+            <w:r>
+              <w:rPr>
+                <w:b/>
+                <w:bCs/>
+                <w:color w:val="FF0000"/>
+              </w:rPr>
+              <w:t>)</w:t>
+            </w:r>
+            <w:r>
+              <w:rPr>
+                <w:color w:val="FF0000"/>
+              </w:rPr>
+              <w:t xml:space="preserve"> sera probablement le plus performant. Ces modèles gèrent bien les interactions non linéaires et sont robustes pour ce type de </w:t>
+            </w:r>
+            <w:proofErr w:type="spellStart"/>
+            <w:r>
+              <w:rPr>
+                <w:color w:val="FF0000"/>
+              </w:rPr>
+              <w:t>dataset</w:t>
+            </w:r>
+            <w:proofErr w:type="spellEnd"/>
+            <w:r>
+              <w:rPr>
+                <w:color w:val="FF0000"/>
+              </w:rPr>
+              <w:t>.</w:t>
             </w:r>
           </w:p>
           <w:p>
@@ -1080,13 +2006,23 @@
               </w:rPr>
               <w:t xml:space="preserve">Si vous recherchez un modèle plus simple à interpréter, optez pour </w:t>
             </w:r>
+            <w:proofErr w:type="spellStart"/>
             <w:r>
               <w:rPr>
                 <w:b/>
                 <w:bCs/>
                 <w:color w:val="FF0000"/>
               </w:rPr>
-              <w:t>Random Forest</w:t>
+              <w:t>Random</w:t>
+            </w:r>
+            <w:proofErr w:type="spellEnd"/>
+            <w:r>
+              <w:rPr>
+                <w:b/>
+                <w:bCs/>
+                <w:color w:val="FF0000"/>
+              </w:rPr>
+              <w:t xml:space="preserve"> Forest</w:t>
             </w:r>
             <w:r>
               <w:rPr>
@@ -1109,7 +2045,21 @@
               <w:rPr>
                 <w:color w:val="FF0000"/>
               </w:rPr>
-              <w:t>Une analyse comparative (GridSearchCV) entre ces deux modèles pourrait affiner la décision finale.</w:t>
+              <w:t>Une analyse comparative (</w:t>
+            </w:r>
+            <w:proofErr w:type="spellStart"/>
+            <w:r>
+              <w:rPr>
+                <w:color w:val="FF0000"/>
+              </w:rPr>
+              <w:t>GridSearchCV</w:t>
+            </w:r>
+            <w:proofErr w:type="spellEnd"/>
+            <w:r>
+              <w:rPr>
+                <w:color w:val="FF0000"/>
+              </w:rPr>
+              <w:t>) entre ces deux modèles pourrait affiner la décision finale.</w:t>
             </w:r>
           </w:p>
           <w:p>
@@ -1139,7 +2089,16 @@
                 <w:lang w:val="fr-FR"/>
               </w:rPr>
               <w:lastRenderedPageBreak/>
-              <w:t>Je lui ai posé cette question pour anticiper le résultat de la fonction d’évaluation entre les différents modèles.</w:t>
+              <w:t xml:space="preserve">Je lui ai posé cette question pour anticiper le résultat de la fonction d’évaluation entre </w:t>
+            </w:r>
+            <w:r>
+              <w:rPr>
+                <w:sz w:val="24"/>
+                <w:szCs w:val="24"/>
+                <w:lang w:val="fr-FR"/>
+              </w:rPr>
+              <w:lastRenderedPageBreak/>
+              <w:t>les différents modèles.</w:t>
             </w:r>
             <w:r>
               <w:rPr>
@@ -1183,6 +2142,7 @@
                 <w:szCs w:val="24"/>
                 <w:lang w:val="fr-FR"/>
               </w:rPr>
+              <w:lastRenderedPageBreak/>
               <w:t>25/11/2024</w:t>
             </w:r>
           </w:p>
@@ -1192,7 +2152,7 @@
             <w:tcW w:w="3013" w:type="dxa"/>
           </w:tcPr>
           <w:p>
-            <w:hyperlink r:id="rId13" w:history="1">
+            <w:hyperlink r:id="rId14" w:history="1">
               <w:r>
                 <w:rPr>
                   <w:rStyle w:val="Lienhypertexte"/>
@@ -1221,7 +2181,43 @@
                 <w:szCs w:val="24"/>
                 <w:lang w:val="fr-FR"/>
               </w:rPr>
-              <w:t>Je lui ai demandé les hyper-paramètres les plus important pour le modèle GradientBoostingClassifier qui pourrait être le modèle le plus optimal pour ce projet.</w:t>
+              <w:t xml:space="preserve">Je lui ai demandé les </w:t>
+            </w:r>
+            <w:proofErr w:type="spellStart"/>
+            <w:r>
+              <w:rPr>
+                <w:sz w:val="24"/>
+                <w:szCs w:val="24"/>
+                <w:lang w:val="fr-FR"/>
+              </w:rPr>
+              <w:t>hyper-paramètres</w:t>
+            </w:r>
+            <w:proofErr w:type="spellEnd"/>
+            <w:r>
+              <w:rPr>
+                <w:sz w:val="24"/>
+                <w:szCs w:val="24"/>
+                <w:lang w:val="fr-FR"/>
+              </w:rPr>
+              <w:t xml:space="preserve"> les plus important pour le modèle </w:t>
+            </w:r>
+            <w:proofErr w:type="spellStart"/>
+            <w:r>
+              <w:rPr>
+                <w:sz w:val="24"/>
+                <w:szCs w:val="24"/>
+                <w:lang w:val="fr-FR"/>
+              </w:rPr>
+              <w:t>GradientBoostingClassifier</w:t>
+            </w:r>
+            <w:proofErr w:type="spellEnd"/>
+            <w:r>
+              <w:rPr>
+                <w:sz w:val="24"/>
+                <w:szCs w:val="24"/>
+                <w:lang w:val="fr-FR"/>
+              </w:rPr>
+              <w:t xml:space="preserve"> qui pourrait être le modèle le plus optimal pour ce projet.</w:t>
             </w:r>
             <w:r>
               <w:rPr>
@@ -1238,7 +2234,34 @@
                 <w:lang w:val="fr-FR"/>
               </w:rPr>
               <w:br/>
-              <w:t>J’ai récupérer ces réponses tout en regardant la doc sklearn pour être sur</w:t>
+              <w:t xml:space="preserve">J’ai récupérer ces réponses tout en </w:t>
+            </w:r>
+            <w:r>
+              <w:rPr>
+                <w:sz w:val="24"/>
+                <w:szCs w:val="24"/>
+                <w:lang w:val="fr-FR"/>
+              </w:rPr>
+              <w:lastRenderedPageBreak/>
+              <w:t xml:space="preserve">regardant la doc </w:t>
+            </w:r>
+            <w:proofErr w:type="spellStart"/>
+            <w:r>
+              <w:rPr>
+                <w:sz w:val="24"/>
+                <w:szCs w:val="24"/>
+                <w:lang w:val="fr-FR"/>
+              </w:rPr>
+              <w:t>sklearn</w:t>
+            </w:r>
+            <w:proofErr w:type="spellEnd"/>
+            <w:r>
+              <w:rPr>
+                <w:sz w:val="24"/>
+                <w:szCs w:val="24"/>
+                <w:lang w:val="fr-FR"/>
+              </w:rPr>
+              <w:t xml:space="preserve"> pour être sur</w:t>
             </w:r>
           </w:p>
         </w:tc>
@@ -1265,6 +2288,7 @@
                 <w:szCs w:val="24"/>
                 <w:lang w:val="fr-FR"/>
               </w:rPr>
+              <w:lastRenderedPageBreak/>
               <w:t>30/11/2024</w:t>
             </w:r>
           </w:p>
@@ -1274,7 +2298,7 @@
             <w:tcW w:w="3013" w:type="dxa"/>
           </w:tcPr>
           <w:p>
-            <w:hyperlink r:id="rId14" w:history="1">
+            <w:hyperlink r:id="rId15" w:history="1">
               <w:r>
                 <w:rPr>
                   <w:rStyle w:val="Lienhypertexte"/>
@@ -1303,7 +2327,61 @@
                 <w:szCs w:val="24"/>
                 <w:lang w:val="fr-FR"/>
               </w:rPr>
-              <w:t>J’avais quelques incompréhensions concernant la precision recall curve et je me demandais si elle était utile pour une classification multi-classes.</w:t>
+              <w:t xml:space="preserve">J’avais quelques incompréhensions concernant la </w:t>
+            </w:r>
+            <w:proofErr w:type="spellStart"/>
+            <w:r>
+              <w:rPr>
+                <w:sz w:val="24"/>
+                <w:szCs w:val="24"/>
+                <w:lang w:val="fr-FR"/>
+              </w:rPr>
+              <w:t>precision</w:t>
+            </w:r>
+            <w:proofErr w:type="spellEnd"/>
+            <w:r>
+              <w:rPr>
+                <w:sz w:val="24"/>
+                <w:szCs w:val="24"/>
+                <w:lang w:val="fr-FR"/>
+              </w:rPr>
+              <w:t xml:space="preserve"> </w:t>
+            </w:r>
+            <w:proofErr w:type="spellStart"/>
+            <w:r>
+              <w:rPr>
+                <w:sz w:val="24"/>
+                <w:szCs w:val="24"/>
+                <w:lang w:val="fr-FR"/>
+              </w:rPr>
+              <w:t>recall</w:t>
+            </w:r>
+            <w:proofErr w:type="spellEnd"/>
+            <w:r>
+              <w:rPr>
+                <w:sz w:val="24"/>
+                <w:szCs w:val="24"/>
+                <w:lang w:val="fr-FR"/>
+              </w:rPr>
+              <w:t xml:space="preserve"> </w:t>
+            </w:r>
+            <w:proofErr w:type="spellStart"/>
+            <w:r>
+              <w:rPr>
+                <w:sz w:val="24"/>
+                <w:szCs w:val="24"/>
+                <w:lang w:val="fr-FR"/>
+              </w:rPr>
+              <w:t>curve</w:t>
+            </w:r>
+            <w:proofErr w:type="spellEnd"/>
+            <w:r>
+              <w:rPr>
+                <w:sz w:val="24"/>
+                <w:szCs w:val="24"/>
+                <w:lang w:val="fr-FR"/>
+              </w:rPr>
+              <w:t xml:space="preserve"> et je me demandais si elle était utile pour une classification multi-classes.</w:t>
             </w:r>
           </w:p>
           <w:p>
@@ -1323,13 +2401,59 @@
                 <w:lang w:val="fr-FR"/>
               </w:rPr>
             </w:pPr>
-            <w:r>
-              <w:rPr>
-                <w:sz w:val="24"/>
-                <w:szCs w:val="24"/>
-                <w:lang w:val="fr-FR"/>
-              </w:rPr>
-              <w:t>ChatGPT m’a répondu que ça pouvait être utile si il y avait une classe désiquilibrée ou d’intêret spécifique.</w:t>
+            <w:proofErr w:type="spellStart"/>
+            <w:r>
+              <w:rPr>
+                <w:sz w:val="24"/>
+                <w:szCs w:val="24"/>
+                <w:lang w:val="fr-FR"/>
+              </w:rPr>
+              <w:t>ChatGPT</w:t>
+            </w:r>
+            <w:proofErr w:type="spellEnd"/>
+            <w:r>
+              <w:rPr>
+                <w:sz w:val="24"/>
+                <w:szCs w:val="24"/>
+                <w:lang w:val="fr-FR"/>
+              </w:rPr>
+              <w:t xml:space="preserve"> m’a répondu que ça pouvait être utile si il y avait une classe </w:t>
+            </w:r>
+            <w:proofErr w:type="spellStart"/>
+            <w:r>
+              <w:rPr>
+                <w:sz w:val="24"/>
+                <w:szCs w:val="24"/>
+                <w:lang w:val="fr-FR"/>
+              </w:rPr>
+              <w:t>désiquilibrée</w:t>
+            </w:r>
+            <w:proofErr w:type="spellEnd"/>
+            <w:r>
+              <w:rPr>
+                <w:sz w:val="24"/>
+                <w:szCs w:val="24"/>
+                <w:lang w:val="fr-FR"/>
+              </w:rPr>
+              <w:t xml:space="preserve"> ou d’</w:t>
+            </w:r>
+            <w:proofErr w:type="spellStart"/>
+            <w:r>
+              <w:rPr>
+                <w:sz w:val="24"/>
+                <w:szCs w:val="24"/>
+                <w:lang w:val="fr-FR"/>
+              </w:rPr>
+              <w:t>intêret</w:t>
+            </w:r>
+            <w:proofErr w:type="spellEnd"/>
+            <w:r>
+              <w:rPr>
+                <w:sz w:val="24"/>
+                <w:szCs w:val="24"/>
+                <w:lang w:val="fr-FR"/>
+              </w:rPr>
+              <w:t xml:space="preserve"> spécifique.</w:t>
             </w:r>
           </w:p>
           <w:p>
@@ -1355,16 +2479,7 @@
                 <w:szCs w:val="24"/>
                 <w:lang w:val="fr-FR"/>
               </w:rPr>
-              <w:t xml:space="preserve">Ce qui n’est pas le cas seulement </w:t>
-            </w:r>
-            <w:r>
-              <w:rPr>
-                <w:sz w:val="24"/>
-                <w:szCs w:val="24"/>
-                <w:lang w:val="fr-FR"/>
-              </w:rPr>
-              <w:lastRenderedPageBreak/>
-              <w:t>moi pour le projet.</w:t>
+              <w:t>Ce qui n’est pas le cas seulement moi pour le projet.</w:t>
             </w:r>
           </w:p>
         </w:tc>
@@ -1391,7 +2506,6 @@
                 <w:szCs w:val="24"/>
                 <w:lang w:val="fr-FR"/>
               </w:rPr>
-              <w:lastRenderedPageBreak/>
               <w:t>30/11/2024</w:t>
             </w:r>
           </w:p>
@@ -1401,7 +2515,7 @@
             <w:tcW w:w="3013" w:type="dxa"/>
           </w:tcPr>
           <w:p>
-            <w:hyperlink r:id="rId15" w:history="1">
+            <w:hyperlink r:id="rId16" w:history="1">
               <w:r>
                 <w:rPr>
                   <w:rStyle w:val="Lienhypertexte"/>
@@ -1529,7 +2643,7 @@
       </w:r>
     </w:p>
     <w:sectPr>
-      <w:headerReference w:type="default" r:id="rId16"/>
+      <w:headerReference w:type="default" r:id="rId17"/>
       <w:pgSz w:w="11906" w:h="16838"/>
       <w:pgMar w:top="1417" w:right="1417" w:bottom="1417" w:left="1417" w:header="708" w:footer="708" w:gutter="0"/>
       <w:cols w:space="708"/>
@@ -1754,6 +2868,119 @@
     </w:lvl>
   </w:abstractNum>
   <w:abstractNum w:abstractNumId="1" w15:restartNumberingAfterBreak="0">
+    <w:nsid w:val="1D690B07"/>
+    <w:multiLevelType w:val="hybridMultilevel"/>
+    <w:tmpl w:val="0DF02530"/>
+    <w:lvl w:ilvl="0" w:tplc="8E245C30">
+      <w:start w:val="2"/>
+      <w:numFmt w:val="bullet"/>
+      <w:lvlText w:val="-"/>
+      <w:lvlJc w:val="left"/>
+      <w:pPr>
+        <w:ind w:left="720" w:hanging="360"/>
+      </w:pPr>
+      <w:rPr>
+        <w:rFonts w:ascii="Aptos" w:eastAsiaTheme="minorHAnsi" w:hAnsi="Aptos" w:cstheme="minorBidi" w:hint="default"/>
+      </w:rPr>
+    </w:lvl>
+    <w:lvl w:ilvl="1" w:tplc="080C0003">
+      <w:start w:val="1"/>
+      <w:numFmt w:val="bullet"/>
+      <w:lvlText w:val="o"/>
+      <w:lvlJc w:val="left"/>
+      <w:pPr>
+        <w:ind w:left="1440" w:hanging="360"/>
+      </w:pPr>
+      <w:rPr>
+        <w:rFonts w:ascii="Courier New" w:hAnsi="Courier New" w:cs="Courier New" w:hint="default"/>
+      </w:rPr>
+    </w:lvl>
+    <w:lvl w:ilvl="2" w:tplc="080C0005" w:tentative="1">
+      <w:start w:val="1"/>
+      <w:numFmt w:val="bullet"/>
+      <w:lvlText w:val=""/>
+      <w:lvlJc w:val="left"/>
+      <w:pPr>
+        <w:ind w:left="2160" w:hanging="360"/>
+      </w:pPr>
+      <w:rPr>
+        <w:rFonts w:ascii="Wingdings" w:hAnsi="Wingdings" w:hint="default"/>
+      </w:rPr>
+    </w:lvl>
+    <w:lvl w:ilvl="3" w:tplc="080C0001" w:tentative="1">
+      <w:start w:val="1"/>
+      <w:numFmt w:val="bullet"/>
+      <w:lvlText w:val=""/>
+      <w:lvlJc w:val="left"/>
+      <w:pPr>
+        <w:ind w:left="2880" w:hanging="360"/>
+      </w:pPr>
+      <w:rPr>
+        <w:rFonts w:ascii="Symbol" w:hAnsi="Symbol" w:hint="default"/>
+      </w:rPr>
+    </w:lvl>
+    <w:lvl w:ilvl="4" w:tplc="080C0003" w:tentative="1">
+      <w:start w:val="1"/>
+      <w:numFmt w:val="bullet"/>
+      <w:lvlText w:val="o"/>
+      <w:lvlJc w:val="left"/>
+      <w:pPr>
+        <w:ind w:left="3600" w:hanging="360"/>
+      </w:pPr>
+      <w:rPr>
+        <w:rFonts w:ascii="Courier New" w:hAnsi="Courier New" w:cs="Courier New" w:hint="default"/>
+      </w:rPr>
+    </w:lvl>
+    <w:lvl w:ilvl="5" w:tplc="080C0005" w:tentative="1">
+      <w:start w:val="1"/>
+      <w:numFmt w:val="bullet"/>
+      <w:lvlText w:val=""/>
+      <w:lvlJc w:val="left"/>
+      <w:pPr>
+        <w:ind w:left="4320" w:hanging="360"/>
+      </w:pPr>
+      <w:rPr>
+        <w:rFonts w:ascii="Wingdings" w:hAnsi="Wingdings" w:hint="default"/>
+      </w:rPr>
+    </w:lvl>
+    <w:lvl w:ilvl="6" w:tplc="080C0001" w:tentative="1">
+      <w:start w:val="1"/>
+      <w:numFmt w:val="bullet"/>
+      <w:lvlText w:val=""/>
+      <w:lvlJc w:val="left"/>
+      <w:pPr>
+        <w:ind w:left="5040" w:hanging="360"/>
+      </w:pPr>
+      <w:rPr>
+        <w:rFonts w:ascii="Symbol" w:hAnsi="Symbol" w:hint="default"/>
+      </w:rPr>
+    </w:lvl>
+    <w:lvl w:ilvl="7" w:tplc="080C0003" w:tentative="1">
+      <w:start w:val="1"/>
+      <w:numFmt w:val="bullet"/>
+      <w:lvlText w:val="o"/>
+      <w:lvlJc w:val="left"/>
+      <w:pPr>
+        <w:ind w:left="5760" w:hanging="360"/>
+      </w:pPr>
+      <w:rPr>
+        <w:rFonts w:ascii="Courier New" w:hAnsi="Courier New" w:cs="Courier New" w:hint="default"/>
+      </w:rPr>
+    </w:lvl>
+    <w:lvl w:ilvl="8" w:tplc="080C0005" w:tentative="1">
+      <w:start w:val="1"/>
+      <w:numFmt w:val="bullet"/>
+      <w:lvlText w:val=""/>
+      <w:lvlJc w:val="left"/>
+      <w:pPr>
+        <w:ind w:left="6480" w:hanging="360"/>
+      </w:pPr>
+      <w:rPr>
+        <w:rFonts w:ascii="Wingdings" w:hAnsi="Wingdings" w:hint="default"/>
+      </w:rPr>
+    </w:lvl>
+  </w:abstractNum>
+  <w:abstractNum w:abstractNumId="2" w15:restartNumberingAfterBreak="0">
     <w:nsid w:val="48A238A5"/>
     <w:multiLevelType w:val="multilevel"/>
     <w:tmpl w:val="AB2C34CC"/>
@@ -1876,7 +3103,7 @@
       </w:rPr>
     </w:lvl>
   </w:abstractNum>
-  <w:abstractNum w:abstractNumId="2" w15:restartNumberingAfterBreak="0">
+  <w:abstractNum w:abstractNumId="3" w15:restartNumberingAfterBreak="0">
     <w:nsid w:val="54615621"/>
     <w:multiLevelType w:val="hybridMultilevel"/>
     <w:tmpl w:val="0E02BE06"/>
@@ -1989,7 +3216,7 @@
       </w:rPr>
     </w:lvl>
   </w:abstractNum>
-  <w:abstractNum w:abstractNumId="3" w15:restartNumberingAfterBreak="0">
+  <w:abstractNum w:abstractNumId="4" w15:restartNumberingAfterBreak="0">
     <w:nsid w:val="54E5248A"/>
     <w:multiLevelType w:val="multilevel"/>
     <w:tmpl w:val="0BD2CC78"/>
@@ -2121,16 +3348,19 @@
     </w:lvl>
   </w:abstractNum>
   <w:num w:numId="1" w16cid:durableId="1024599104">
-    <w:abstractNumId w:val="2"/>
+    <w:abstractNumId w:val="3"/>
   </w:num>
   <w:num w:numId="2" w16cid:durableId="1656639726">
-    <w:abstractNumId w:val="3"/>
+    <w:abstractNumId w:val="4"/>
   </w:num>
   <w:num w:numId="3" w16cid:durableId="159977453">
-    <w:abstractNumId w:val="1"/>
+    <w:abstractNumId w:val="2"/>
   </w:num>
   <w:num w:numId="4" w16cid:durableId="1202592010">
     <w:abstractNumId w:val="0"/>
+  </w:num>
+  <w:num w:numId="5" w16cid:durableId="1289045495">
+    <w:abstractNumId w:val="1"/>
   </w:num>
 </w:numbering>
 </file>

</xml_diff>